<commit_message>
Taking care of case sensitive issues
</commit_message>
<xml_diff>
--- a/AIworkLog.docx
+++ b/AIworkLog.docx
@@ -195,7 +195,55 @@
         <w:pStyle w:val="BodyText"/>
       </w:pPr>
       <w:r>
-        <w:t xml:space="preserve">[2025-09-03 17:06:17 America/New_York] Confirmation &amp; bugfix: User confirmed that the previous performance optimization and initial location reset logic worked. A remaining issue was discovered: selecting a room and then changing the building did not clear the room selection when the set of available rooms happened to be identical between buildings. Updated Update-DeviceFilter to force a room reset when either the site or building changes, ensuring the previous room is cleared regardless of whether the list contents differ. Files modified: Modules/DeviceDataModule.psm1 Change details: - Introduced a</w:t>
+        <w:t xml:space="preserve">[2025-09-03 17:06:17 America/New_York] Confirmation &amp; bugfix: User</w:t>
+      </w:r>
+      <w:r>
+        <w:t xml:space="preserve"> </w:t>
+      </w:r>
+      <w:r>
+        <w:t xml:space="preserve">confirmed that the previous performance optimization and initial</w:t>
+      </w:r>
+      <w:r>
+        <w:t xml:space="preserve"> </w:t>
+      </w:r>
+      <w:r>
+        <w:t xml:space="preserve">location reset logic worked. A remaining issue was discovered: selecting</w:t>
+      </w:r>
+      <w:r>
+        <w:t xml:space="preserve"> </w:t>
+      </w:r>
+      <w:r>
+        <w:t xml:space="preserve">a room and then changing the building did not clear the room selection</w:t>
+      </w:r>
+      <w:r>
+        <w:t xml:space="preserve"> </w:t>
+      </w:r>
+      <w:r>
+        <w:t xml:space="preserve">when the set of available rooms happened to be identical between</w:t>
+      </w:r>
+      <w:r>
+        <w:t xml:space="preserve"> </w:t>
+      </w:r>
+      <w:r>
+        <w:t xml:space="preserve">buildings. Updated Update-DeviceFilter to force a room reset when either</w:t>
+      </w:r>
+      <w:r>
+        <w:t xml:space="preserve"> </w:t>
+      </w:r>
+      <w:r>
+        <w:t xml:space="preserve">the site or building changes, ensuring the previous room is cleared</w:t>
+      </w:r>
+      <w:r>
+        <w:t xml:space="preserve"> </w:t>
+      </w:r>
+      <w:r>
+        <w:t xml:space="preserve">regardless of whether the list contents differ. Files modified:</w:t>
+      </w:r>
+      <w:r>
+        <w:t xml:space="preserve"> </w:t>
+      </w:r>
+      <w:r>
+        <w:t xml:space="preserve">Modules/DeviceDataModule.psm1 Change details: - Introduced a</w:t>
       </w:r>
       <w:r>
         <w:t xml:space="preserve"> </w:t>
@@ -210,7 +258,13 @@
         <w:t xml:space="preserve"> </w:t>
       </w:r>
       <w:r>
-        <w:t xml:space="preserve">variable inside Update-DeviceFilter that evaluates to true whenever</w:t>
+        <w:t xml:space="preserve">variable inside Update-DeviceFilter that evaluates to</w:t>
+      </w:r>
+      <w:r>
+        <w:t xml:space="preserve"> </w:t>
+      </w:r>
+      <w:r>
+        <w:t xml:space="preserve">true whenever</w:t>
       </w:r>
       <w:r>
         <w:t xml:space="preserve"> </w:t>
@@ -240,7 +294,13 @@
         <w:t xml:space="preserve"> </w:t>
       </w:r>
       <w:r>
-        <w:t xml:space="preserve">is true. - In the room refresh step, call</w:t>
+        <w:t xml:space="preserve">is true. - In the room</w:t>
+      </w:r>
+      <w:r>
+        <w:t xml:space="preserve"> </w:t>
+      </w:r>
+      <w:r>
+        <w:t xml:space="preserve">refresh step, call</w:t>
       </w:r>
       <w:r>
         <w:t xml:space="preserve"> </w:t>
@@ -270,7 +330,302 @@
         <w:t xml:space="preserve"> </w:t>
       </w:r>
       <w:r>
-        <w:t xml:space="preserve">is true or the available room list differs, thereby clearing the previous room selection. - Added explanatory comments and kept the enabling/disabling logic consistent.</w:t>
+        <w:t xml:space="preserve">is true or the available room list differs, thereby</w:t>
+      </w:r>
+      <w:r>
+        <w:t xml:space="preserve"> </w:t>
+      </w:r>
+      <w:r>
+        <w:t xml:space="preserve">clearing the previous room selection. - Added explanatory comments and</w:t>
+      </w:r>
+      <w:r>
+        <w:t xml:space="preserve"> </w:t>
+      </w:r>
+      <w:r>
+        <w:t xml:space="preserve">kept the enabling/disabling logic consistent.</w:t>
+      </w:r>
+    </w:p>
+    <w:p>
+      <w:pPr>
+        <w:pStyle w:val="BodyText"/>
+      </w:pPr>
+      <w:r>
+        <w:t xml:space="preserve">[2025-09-03 17:39:10 America/New_York] Performance improvements:</w:t>
+      </w:r>
+      <w:r>
+        <w:t xml:space="preserve"> </w:t>
+      </w:r>
+      <w:r>
+        <w:t xml:space="preserve">Optimized host dropdown and interface filtering. Files modified:</w:t>
+      </w:r>
+      <w:r>
+        <w:t xml:space="preserve"> </w:t>
+      </w:r>
+      <w:r>
+        <w:t xml:space="preserve">Modules/DeviceDataModule.psm1, Modules/InterfaceModule.psm1 Change</w:t>
+      </w:r>
+      <w:r>
+        <w:t xml:space="preserve"> </w:t>
+      </w:r>
+      <w:r>
+        <w:t xml:space="preserve">details: - Replaced PowerShell array growth in Get-DeviceSummaries (and</w:t>
+      </w:r>
+      <w:r>
+        <w:t xml:space="preserve"> </w:t>
+      </w:r>
+      <w:r>
+        <w:t xml:space="preserve">Update-DeviceFilter Step 2) with a typed List[string] and Add() to</w:t>
+      </w:r>
+      <w:r>
+        <w:t xml:space="preserve"> </w:t>
+      </w:r>
+      <w:r>
+        <w:t xml:space="preserve">avoid O(n^2) copies when building host lists and filtered hostnames. -</w:t>
+      </w:r>
+      <w:r>
+        <w:t xml:space="preserve"> </w:t>
+      </w:r>
+      <w:r>
+        <w:t xml:space="preserve">Replaced case-insensitive substring checks in the Interfaces view</w:t>
+      </w:r>
+      <w:r>
+        <w:t xml:space="preserve"> </w:t>
+      </w:r>
+      <w:r>
+        <w:t xml:space="preserve">(ToLower().Contains) with IndexOf($txt, OrdinalIgnoreCase), eliminating</w:t>
+      </w:r>
+      <w:r>
+        <w:t xml:space="preserve"> </w:t>
+      </w:r>
+      <w:r>
+        <w:t xml:space="preserve">repeated string allocations and improving filter speed across large</w:t>
+      </w:r>
+      <w:r>
+        <w:t xml:space="preserve"> </w:t>
+      </w:r>
+      <w:r>
+        <w:t xml:space="preserve">interface sets. - Updated associated comments accordingly.</w:t>
+      </w:r>
+    </w:p>
+    <w:p>
+      <w:pPr>
+        <w:pStyle w:val="BodyText"/>
+      </w:pPr>
+      <w:r>
+        <w:t xml:space="preserve">[2025-09-03 18:33:08 America/New_York] Project-wide case-insensitive checks: Replaced various</w:t>
+      </w:r>
+      <w:r>
+        <w:t xml:space="preserve"> </w:t>
+      </w:r>
+      <w:r>
+        <w:rPr>
+          <w:rStyle w:val="VerbatimChar"/>
+        </w:rPr>
+        <w:t xml:space="preserve">.ToLower()</w:t>
+      </w:r>
+      <w:r>
+        <w:t xml:space="preserve"> </w:t>
+      </w:r>
+      <w:r>
+        <w:t xml:space="preserve">calls and case-sensitive comparisons across modules with more efficient, allocation-free patterns. Files modified: Modules/DeviceDataModule.psm1, Modules/ParserWorker.psm1, Modules/InterfaceModule.psm1. Change details:</w:t>
+      </w:r>
+      <w:r>
+        <w:t xml:space="preserve"> </w:t>
+      </w:r>
+      <w:r>
+        <w:t xml:space="preserve">- In</w:t>
+      </w:r>
+      <w:r>
+        <w:t xml:space="preserve"> </w:t>
+      </w:r>
+      <w:r>
+        <w:rPr>
+          <w:bCs/>
+          <w:b/>
+        </w:rPr>
+        <w:t xml:space="preserve">DeviceDataModule.psm1</w:t>
+      </w:r>
+      <w:r>
+        <w:t xml:space="preserve">, removed pre-normalization of the search term and replaced status and authorization filters with</w:t>
+      </w:r>
+      <w:r>
+        <w:t xml:space="preserve"> </w:t>
+      </w:r>
+      <w:r>
+        <w:rPr>
+          <w:rStyle w:val="VerbatimChar"/>
+        </w:rPr>
+        <w:t xml:space="preserve">StringComparer.OrdinalIgnoreCase</w:t>
+      </w:r>
+      <w:r>
+        <w:t xml:space="preserve"> </w:t>
+      </w:r>
+      <w:r>
+        <w:t xml:space="preserve">comparisons to avoid creating lowercase copies. Converted the summary classification</w:t>
+      </w:r>
+      <w:r>
+        <w:t xml:space="preserve"> </w:t>
+      </w:r>
+      <w:r>
+        <w:rPr>
+          <w:rStyle w:val="VerbatimChar"/>
+        </w:rPr>
+        <w:t xml:space="preserve">switch</w:t>
+      </w:r>
+      <w:r>
+        <w:t xml:space="preserve"> </w:t>
+      </w:r>
+      <w:r>
+        <w:t xml:space="preserve">statement to use case-insensitive regex patterns and updated the alerts logic to use case-insensitive comparisons and regex (</w:t>
+      </w:r>
+      <w:r>
+        <w:rPr>
+          <w:rStyle w:val="VerbatimChar"/>
+        </w:rPr>
+        <w:t xml:space="preserve">(?i)</w:t>
+      </w:r>
+      <w:r>
+        <w:t xml:space="preserve">), eliminating calls to</w:t>
+      </w:r>
+      <w:r>
+        <w:t xml:space="preserve"> </w:t>
+      </w:r>
+      <w:r>
+        <w:rPr>
+          <w:rStyle w:val="VerbatimChar"/>
+        </w:rPr>
+        <w:t xml:space="preserve">ToLower()</w:t>
+      </w:r>
+      <w:r>
+        <w:t xml:space="preserve">. Updated the interface configuration builder to use case-insensitive</w:t>
+      </w:r>
+      <w:r>
+        <w:t xml:space="preserve"> </w:t>
+      </w:r>
+      <w:r>
+        <w:rPr>
+          <w:rStyle w:val="VerbatimChar"/>
+        </w:rPr>
+        <w:t xml:space="preserve">StartsWith</w:t>
+      </w:r>
+      <w:r>
+        <w:t xml:space="preserve">,</w:t>
+      </w:r>
+      <w:r>
+        <w:t xml:space="preserve"> </w:t>
+      </w:r>
+      <w:r>
+        <w:rPr>
+          <w:rStyle w:val="VerbatimChar"/>
+        </w:rPr>
+        <w:t xml:space="preserve">Equals</w:t>
+      </w:r>
+      <w:r>
+        <w:t xml:space="preserve">, and regex instead of lowercasing both the old and new commands.</w:t>
+      </w:r>
+      <w:r>
+        <w:t xml:space="preserve"> </w:t>
+      </w:r>
+      <w:r>
+        <w:t xml:space="preserve">- In</w:t>
+      </w:r>
+      <w:r>
+        <w:t xml:space="preserve"> </w:t>
+      </w:r>
+      <w:r>
+        <w:rPr>
+          <w:bCs/>
+          <w:b/>
+        </w:rPr>
+        <w:t xml:space="preserve">ParserWorker.psm1</w:t>
+      </w:r>
+      <w:r>
+        <w:t xml:space="preserve">, modified the</w:t>
+      </w:r>
+      <w:r>
+        <w:t xml:space="preserve"> </w:t>
+      </w:r>
+      <w:r>
+        <w:rPr>
+          <w:rStyle w:val="VerbatimChar"/>
+        </w:rPr>
+        <w:t xml:space="preserve">Parse-Location</w:t>
+      </w:r>
+      <w:r>
+        <w:t xml:space="preserve"> </w:t>
+      </w:r>
+      <w:r>
+        <w:t xml:space="preserve">function to use case-insensitive regex patterns with inline</w:t>
+      </w:r>
+      <w:r>
+        <w:t xml:space="preserve"> </w:t>
+      </w:r>
+      <w:r>
+        <w:rPr>
+          <w:rStyle w:val="VerbatimChar"/>
+        </w:rPr>
+        <w:t xml:space="preserve">(?i)</w:t>
+      </w:r>
+      <w:r>
+        <w:t xml:space="preserve"> </w:t>
+      </w:r>
+      <w:r>
+        <w:t xml:space="preserve">options instead of calling</w:t>
+      </w:r>
+      <w:r>
+        <w:t xml:space="preserve"> </w:t>
+      </w:r>
+      <w:r>
+        <w:rPr>
+          <w:rStyle w:val="VerbatimChar"/>
+        </w:rPr>
+        <w:t xml:space="preserve">.ToLower()</w:t>
+      </w:r>
+      <w:r>
+        <w:t xml:space="preserve"> </w:t>
+      </w:r>
+      <w:r>
+        <w:t xml:space="preserve">on each key, and updated vendor detection logic to match vendor strings (</w:t>
+      </w:r>
+      <w:r>
+        <w:rPr>
+          <w:rStyle w:val="VerbatimChar"/>
+        </w:rPr>
+        <w:t xml:space="preserve">brocade</w:t>
+      </w:r>
+      <w:r>
+        <w:t xml:space="preserve">,</w:t>
+      </w:r>
+      <w:r>
+        <w:t xml:space="preserve"> </w:t>
+      </w:r>
+      <w:r>
+        <w:rPr>
+          <w:rStyle w:val="VerbatimChar"/>
+        </w:rPr>
+        <w:t xml:space="preserve">arista</w:t>
+      </w:r>
+      <w:r>
+        <w:t xml:space="preserve">) using case-insensitive regex.</w:t>
+      </w:r>
+      <w:r>
+        <w:t xml:space="preserve"> </w:t>
+      </w:r>
+      <w:r>
+        <w:t xml:space="preserve">- In</w:t>
+      </w:r>
+      <w:r>
+        <w:t xml:space="preserve"> </w:t>
+      </w:r>
+      <w:r>
+        <w:rPr>
+          <w:bCs/>
+          <w:b/>
+        </w:rPr>
+        <w:t xml:space="preserve">InterfaceModule.psm1</w:t>
+      </w:r>
+      <w:r>
+        <w:t xml:space="preserve">, replaced the template dropdown color hint logic, which previously lowercased the selected value, with case-insensitive regex matches to determine the vendor color without allocating new strings.</w:t>
       </w:r>
     </w:p>
     <w:sectPr/>

</xml_diff>

<commit_message>
Fixed missing disabled ports
</commit_message>
<xml_diff>
--- a/AIworkLog.docx
+++ b/AIworkLog.docx
@@ -412,7 +412,13 @@
         <w:pStyle w:val="BodyText"/>
       </w:pPr>
       <w:r>
-        <w:t xml:space="preserve">[2025-09-03 18:33:08 America/New_York] Project-wide case-insensitive checks: Replaced various</w:t>
+        <w:t xml:space="preserve">[2025-09-03 18:33:08 America/New_York] Project-wide case-insensitive</w:t>
+      </w:r>
+      <w:r>
+        <w:t xml:space="preserve"> </w:t>
+      </w:r>
+      <w:r>
+        <w:t xml:space="preserve">checks: Replaced various</w:t>
       </w:r>
       <w:r>
         <w:t xml:space="preserve"> </w:t>
@@ -427,13 +433,31 @@
         <w:t xml:space="preserve"> </w:t>
       </w:r>
       <w:r>
-        <w:t xml:space="preserve">calls and case-sensitive comparisons across modules with more efficient, allocation-free patterns. Files modified: Modules/DeviceDataModule.psm1, Modules/ParserWorker.psm1, Modules/InterfaceModule.psm1. Change details:</w:t>
-      </w:r>
-      <w:r>
-        <w:t xml:space="preserve"> </w:t>
-      </w:r>
-      <w:r>
-        <w:t xml:space="preserve">- In</w:t>
+        <w:t xml:space="preserve">calls and case-sensitive</w:t>
+      </w:r>
+      <w:r>
+        <w:t xml:space="preserve"> </w:t>
+      </w:r>
+      <w:r>
+        <w:t xml:space="preserve">comparisons across modules with more efficient, allocation-free</w:t>
+      </w:r>
+      <w:r>
+        <w:t xml:space="preserve"> </w:t>
+      </w:r>
+      <w:r>
+        <w:t xml:space="preserve">patterns. Files modified: Modules/DeviceDataModule.psm1,</w:t>
+      </w:r>
+      <w:r>
+        <w:t xml:space="preserve"> </w:t>
+      </w:r>
+      <w:r>
+        <w:t xml:space="preserve">Modules/ParserWorker.psm1, Modules/InterfaceModule.psm1. Change</w:t>
+      </w:r>
+      <w:r>
+        <w:t xml:space="preserve"> </w:t>
+      </w:r>
+      <w:r>
+        <w:t xml:space="preserve">details: - In</w:t>
       </w:r>
       <w:r>
         <w:t xml:space="preserve"> </w:t>
@@ -446,7 +470,13 @@
         <w:t xml:space="preserve">DeviceDataModule.psm1</w:t>
       </w:r>
       <w:r>
-        <w:t xml:space="preserve">, removed pre-normalization of the search term and replaced status and authorization filters with</w:t>
+        <w:t xml:space="preserve">, removed pre-normalization of</w:t>
+      </w:r>
+      <w:r>
+        <w:t xml:space="preserve"> </w:t>
+      </w:r>
+      <w:r>
+        <w:t xml:space="preserve">the search term and replaced status and authorization filters with</w:t>
       </w:r>
       <w:r>
         <w:t xml:space="preserve"> </w:t>
@@ -461,7 +491,13 @@
         <w:t xml:space="preserve"> </w:t>
       </w:r>
       <w:r>
-        <w:t xml:space="preserve">comparisons to avoid creating lowercase copies. Converted the summary classification</w:t>
+        <w:t xml:space="preserve">comparisons to avoid creating</w:t>
+      </w:r>
+      <w:r>
+        <w:t xml:space="preserve"> </w:t>
+      </w:r>
+      <w:r>
+        <w:t xml:space="preserve">lowercase copies. Converted the summary classification</w:t>
       </w:r>
       <w:r>
         <w:t xml:space="preserve"> </w:t>
@@ -476,7 +512,13 @@
         <w:t xml:space="preserve"> </w:t>
       </w:r>
       <w:r>
-        <w:t xml:space="preserve">statement to use case-insensitive regex patterns and updated the alerts logic to use case-insensitive comparisons and regex (</w:t>
+        <w:t xml:space="preserve">statement to use case-insensitive regex patterns and updated the alerts</w:t>
+      </w:r>
+      <w:r>
+        <w:t xml:space="preserve"> </w:t>
+      </w:r>
+      <w:r>
+        <w:t xml:space="preserve">logic to use case-insensitive comparisons and regex (</w:t>
       </w:r>
       <w:r>
         <w:rPr>
@@ -485,7 +527,13 @@
         <w:t xml:space="preserve">(?i)</w:t>
       </w:r>
       <w:r>
-        <w:t xml:space="preserve">), eliminating calls to</w:t>
+        <w:t xml:space="preserve">),</w:t>
+      </w:r>
+      <w:r>
+        <w:t xml:space="preserve"> </w:t>
+      </w:r>
+      <w:r>
+        <w:t xml:space="preserve">eliminating calls to</w:t>
       </w:r>
       <w:r>
         <w:t xml:space="preserve"> </w:t>
@@ -497,7 +545,13 @@
         <w:t xml:space="preserve">ToLower()</w:t>
       </w:r>
       <w:r>
-        <w:t xml:space="preserve">. Updated the interface configuration builder to use case-insensitive</w:t>
+        <w:t xml:space="preserve">. Updated the interface configuration</w:t>
+      </w:r>
+      <w:r>
+        <w:t xml:space="preserve"> </w:t>
+      </w:r>
+      <w:r>
+        <w:t xml:space="preserve">builder to use case-insensitive</w:t>
       </w:r>
       <w:r>
         <w:t xml:space="preserve"> </w:t>
@@ -521,13 +575,13 @@
         <w:t xml:space="preserve">Equals</w:t>
       </w:r>
       <w:r>
-        <w:t xml:space="preserve">, and regex instead of lowercasing both the old and new commands.</w:t>
-      </w:r>
-      <w:r>
-        <w:t xml:space="preserve"> </w:t>
-      </w:r>
-      <w:r>
-        <w:t xml:space="preserve">- In</w:t>
+        <w:t xml:space="preserve">, and regex</w:t>
+      </w:r>
+      <w:r>
+        <w:t xml:space="preserve"> </w:t>
+      </w:r>
+      <w:r>
+        <w:t xml:space="preserve">instead of lowercasing both the old and new commands. - In</w:t>
       </w:r>
       <w:r>
         <w:t xml:space="preserve"> </w:t>
@@ -555,7 +609,13 @@
         <w:t xml:space="preserve"> </w:t>
       </w:r>
       <w:r>
-        <w:t xml:space="preserve">function to use case-insensitive regex patterns with inline</w:t>
+        <w:t xml:space="preserve">function to use</w:t>
+      </w:r>
+      <w:r>
+        <w:t xml:space="preserve"> </w:t>
+      </w:r>
+      <w:r>
+        <w:t xml:space="preserve">case-insensitive regex patterns with inline</w:t>
       </w:r>
       <w:r>
         <w:t xml:space="preserve"> </w:t>
@@ -570,7 +630,13 @@
         <w:t xml:space="preserve"> </w:t>
       </w:r>
       <w:r>
-        <w:t xml:space="preserve">options instead of calling</w:t>
+        <w:t xml:space="preserve">options instead of</w:t>
+      </w:r>
+      <w:r>
+        <w:t xml:space="preserve"> </w:t>
+      </w:r>
+      <w:r>
+        <w:t xml:space="preserve">calling</w:t>
       </w:r>
       <w:r>
         <w:t xml:space="preserve"> </w:t>
@@ -585,7 +651,13 @@
         <w:t xml:space="preserve"> </w:t>
       </w:r>
       <w:r>
-        <w:t xml:space="preserve">on each key, and updated vendor detection logic to match vendor strings (</w:t>
+        <w:t xml:space="preserve">on each key, and updated vendor detection logic to</w:t>
+      </w:r>
+      <w:r>
+        <w:t xml:space="preserve"> </w:t>
+      </w:r>
+      <w:r>
+        <w:t xml:space="preserve">match vendor strings (</w:t>
       </w:r>
       <w:r>
         <w:rPr>
@@ -606,13 +678,13 @@
         <w:t xml:space="preserve">arista</w:t>
       </w:r>
       <w:r>
-        <w:t xml:space="preserve">) using case-insensitive regex.</w:t>
-      </w:r>
-      <w:r>
-        <w:t xml:space="preserve"> </w:t>
-      </w:r>
-      <w:r>
-        <w:t xml:space="preserve">- In</w:t>
+        <w:t xml:space="preserve">) using case-insensitive</w:t>
+      </w:r>
+      <w:r>
+        <w:t xml:space="preserve"> </w:t>
+      </w:r>
+      <w:r>
+        <w:t xml:space="preserve">regex. - In</w:t>
       </w:r>
       <w:r>
         <w:t xml:space="preserve"> </w:t>
@@ -625,7 +697,712 @@
         <w:t xml:space="preserve">InterfaceModule.psm1</w:t>
       </w:r>
       <w:r>
-        <w:t xml:space="preserve">, replaced the template dropdown color hint logic, which previously lowercased the selected value, with case-insensitive regex matches to determine the vendor color without allocating new strings.</w:t>
+        <w:t xml:space="preserve">, replaced the template dropdown</w:t>
+      </w:r>
+      <w:r>
+        <w:t xml:space="preserve"> </w:t>
+      </w:r>
+      <w:r>
+        <w:t xml:space="preserve">color hint logic, which previously lowercased the selected value, with</w:t>
+      </w:r>
+      <w:r>
+        <w:t xml:space="preserve"> </w:t>
+      </w:r>
+      <w:r>
+        <w:t xml:space="preserve">case-insensitive regex matches to determine the vendor color without</w:t>
+      </w:r>
+      <w:r>
+        <w:t xml:space="preserve"> </w:t>
+      </w:r>
+      <w:r>
+        <w:t xml:space="preserve">allocating new strings.</w:t>
+      </w:r>
+    </w:p>
+    <w:p>
+      <w:pPr>
+        <w:pStyle w:val="BodyText"/>
+      </w:pPr>
+      <w:r>
+        <w:t xml:space="preserve">[2025-09-04 10:31:24 America/New_York] Brocade show commands update</w:t>
+      </w:r>
+      <w:r>
+        <w:t xml:space="preserve"> </w:t>
+      </w:r>
+      <w:r>
+        <w:t xml:space="preserve">and UI clean-up: Integrated the 8.0.30 command set for 8.0.95 Brocade</w:t>
+      </w:r>
+      <w:r>
+        <w:t xml:space="preserve"> </w:t>
+      </w:r>
+      <w:r>
+        <w:t xml:space="preserve">devices and removed the OS version selection UI. Files modified:</w:t>
+      </w:r>
+      <w:r>
+        <w:t xml:space="preserve"> </w:t>
+      </w:r>
+      <w:r>
+        <w:t xml:space="preserve">Templates/ShowCommands.json, Main/MainWindow.xaml. Change details: -</w:t>
+      </w:r>
+      <w:r>
+        <w:t xml:space="preserve"> </w:t>
+      </w:r>
+      <w:r>
+        <w:rPr>
+          <w:bCs/>
+          <w:b/>
+        </w:rPr>
+        <w:t xml:space="preserve">ShowCommands.json</w:t>
+      </w:r>
+      <w:r>
+        <w:t xml:space="preserve">: Updated the Brocade</w:t>
+      </w:r>
+      <w:r>
+        <w:t xml:space="preserve"> </w:t>
+      </w:r>
+      <w:r>
+        <w:rPr>
+          <w:rStyle w:val="VerbatimChar"/>
+        </w:rPr>
+        <w:t xml:space="preserve">"common"</w:t>
+      </w:r>
+      <w:r>
+        <w:t xml:space="preserve"> </w:t>
+      </w:r>
+      <w:r>
+        <w:t xml:space="preserve">list to include</w:t>
+      </w:r>
+      <w:r>
+        <w:t xml:space="preserve"> </w:t>
+      </w:r>
+      <w:r>
+        <w:rPr>
+          <w:rStyle w:val="VerbatimChar"/>
+        </w:rPr>
+        <w:t xml:space="preserve">show stacking</w:t>
+      </w:r>
+      <w:r>
+        <w:t xml:space="preserve"> </w:t>
+      </w:r>
+      <w:r>
+        <w:t xml:space="preserve">and</w:t>
+      </w:r>
+      <w:r>
+        <w:t xml:space="preserve"> </w:t>
+      </w:r>
+      <w:r>
+        <w:rPr>
+          <w:rStyle w:val="VerbatimChar"/>
+        </w:rPr>
+        <w:t xml:space="preserve">show vlan</w:t>
+      </w:r>
+      <w:r>
+        <w:t xml:space="preserve">, replaced</w:t>
+      </w:r>
+      <w:r>
+        <w:t xml:space="preserve"> </w:t>
+      </w:r>
+      <w:r>
+        <w:rPr>
+          <w:rStyle w:val="VerbatimChar"/>
+        </w:rPr>
+        <w:t xml:space="preserve">show spanning-tree</w:t>
+      </w:r>
+      <w:r>
+        <w:t xml:space="preserve"> </w:t>
+      </w:r>
+      <w:r>
+        <w:t xml:space="preserve">with</w:t>
+      </w:r>
+      <w:r>
+        <w:t xml:space="preserve"> </w:t>
+      </w:r>
+      <w:r>
+        <w:rPr>
+          <w:rStyle w:val="VerbatimChar"/>
+        </w:rPr>
+        <w:t xml:space="preserve">show span</w:t>
+      </w:r>
+      <w:r>
+        <w:t xml:space="preserve">, removed the unused</w:t>
+      </w:r>
+      <w:r>
+        <w:t xml:space="preserve"> </w:t>
+      </w:r>
+      <w:r>
+        <w:rPr>
+          <w:rStyle w:val="VerbatimChar"/>
+        </w:rPr>
+        <w:t xml:space="preserve">show cdp neighbors</w:t>
+      </w:r>
+      <w:r>
+        <w:t xml:space="preserve">, and left both</w:t>
+      </w:r>
+      <w:r>
+        <w:t xml:space="preserve"> </w:t>
+      </w:r>
+      <w:r>
+        <w:rPr>
+          <w:rStyle w:val="VerbatimChar"/>
+        </w:rPr>
+        <w:t xml:space="preserve">"v8.0.30"</w:t>
+      </w:r>
+      <w:r>
+        <w:t xml:space="preserve"> </w:t>
+      </w:r>
+      <w:r>
+        <w:t xml:space="preserve">and</w:t>
+      </w:r>
+      <w:r>
+        <w:t xml:space="preserve"> </w:t>
+      </w:r>
+      <w:r>
+        <w:rPr>
+          <w:rStyle w:val="VerbatimChar"/>
+        </w:rPr>
+        <w:t xml:space="preserve">"v8.0.95"</w:t>
+      </w:r>
+      <w:r>
+        <w:t xml:space="preserve"> </w:t>
+      </w:r>
+      <w:r>
+        <w:t xml:space="preserve">version lists empty since a single command</w:t>
+      </w:r>
+      <w:r>
+        <w:t xml:space="preserve"> </w:t>
+      </w:r>
+      <w:r>
+        <w:t xml:space="preserve">set now applies to all supported firmware versions. -</w:t>
+      </w:r>
+      <w:r>
+        <w:t xml:space="preserve"> </w:t>
+      </w:r>
+      <w:r>
+        <w:rPr>
+          <w:bCs/>
+          <w:b/>
+        </w:rPr>
+        <w:t xml:space="preserve">MainWindow.xaml</w:t>
+      </w:r>
+      <w:r>
+        <w:t xml:space="preserve">: Commented out the</w:t>
+      </w:r>
+      <w:r>
+        <w:t xml:space="preserve"> </w:t>
+      </w:r>
+      <w:r>
+        <w:rPr>
+          <w:rStyle w:val="VerbatimChar"/>
+        </w:rPr>
+        <w:t xml:space="preserve">&lt;ComboBox Name="BrocadeOSDropdown"&gt;</w:t>
+      </w:r>
+      <w:r>
+        <w:t xml:space="preserve"> </w:t>
+      </w:r>
+      <w:r>
+        <w:t xml:space="preserve">element, effectively hiding the</w:t>
+      </w:r>
+      <w:r>
+        <w:t xml:space="preserve"> </w:t>
+      </w:r>
+      <w:r>
+        <w:t xml:space="preserve">Brocade OS version dropdown while preserving it in the markup for</w:t>
+      </w:r>
+      <w:r>
+        <w:t xml:space="preserve"> </w:t>
+      </w:r>
+      <w:r>
+        <w:t xml:space="preserve">potential future use. This ensures the UI no longer prompts for version</w:t>
+      </w:r>
+      <w:r>
+        <w:t xml:space="preserve"> </w:t>
+      </w:r>
+      <w:r>
+        <w:t xml:space="preserve">selection and instead defaults to the unified command set.</w:t>
+      </w:r>
+    </w:p>
+    <w:p>
+      <w:pPr>
+        <w:pStyle w:val="BodyText"/>
+      </w:pPr>
+      <w:r>
+        <w:t xml:space="preserve">[2025-09-04 10:49:32 America/New_York] Fixed ShowCommands JSON</w:t>
+      </w:r>
+      <w:r>
+        <w:t xml:space="preserve"> </w:t>
+      </w:r>
+      <w:r>
+        <w:t xml:space="preserve">invalidity: After updating the Brocade command set and commenting out</w:t>
+      </w:r>
+      <w:r>
+        <w:t xml:space="preserve"> </w:t>
+      </w:r>
+      <w:r>
+        <w:t xml:space="preserve">the OS version dropdown, an invalid JSON error occurred when parsing</w:t>
+      </w:r>
+      <w:r>
+        <w:t xml:space="preserve"> </w:t>
+      </w:r>
+      <w:r>
+        <w:rPr>
+          <w:rStyle w:val="VerbatimChar"/>
+        </w:rPr>
+        <w:t xml:space="preserve">ShowCommands.json</w:t>
+      </w:r>
+      <w:r>
+        <w:t xml:space="preserve"> </w:t>
+      </w:r>
+      <w:r>
+        <w:t xml:space="preserve">due to leftover inline comments. JSON does not</w:t>
+      </w:r>
+      <w:r>
+        <w:t xml:space="preserve"> </w:t>
+      </w:r>
+      <w:r>
+        <w:t xml:space="preserve">support comments, so these lines caused</w:t>
+      </w:r>
+      <w:r>
+        <w:t xml:space="preserve"> </w:t>
+      </w:r>
+      <w:r>
+        <w:rPr>
+          <w:rStyle w:val="VerbatimChar"/>
+        </w:rPr>
+        <w:t xml:space="preserve">ConvertFrom-Json</w:t>
+      </w:r>
+      <w:r>
+        <w:t xml:space="preserve"> </w:t>
+      </w:r>
+      <w:r>
+        <w:t xml:space="preserve">to fail,</w:t>
+      </w:r>
+      <w:r>
+        <w:t xml:space="preserve"> </w:t>
+      </w:r>
+      <w:r>
+        <w:t xml:space="preserve">resulting in the show command template appearing in its own window</w:t>
+      </w:r>
+      <w:r>
+        <w:t xml:space="preserve"> </w:t>
+      </w:r>
+      <w:r>
+        <w:t xml:space="preserve">instead of copying commands to the clipboard. To resolve this, removed</w:t>
+      </w:r>
+      <w:r>
+        <w:t xml:space="preserve"> </w:t>
+      </w:r>
+      <w:r>
+        <w:t xml:space="preserve">all inline comment lines from</w:t>
+      </w:r>
+      <w:r>
+        <w:t xml:space="preserve"> </w:t>
+      </w:r>
+      <w:r>
+        <w:rPr>
+          <w:bCs/>
+          <w:b/>
+        </w:rPr>
+        <w:t xml:space="preserve">Templates/ShowCommands.json</w:t>
+      </w:r>
+      <w:r>
+        <w:t xml:space="preserve"> </w:t>
+      </w:r>
+      <w:r>
+        <w:t xml:space="preserve">entirely—thereby restoring valid JSON. The Brocade</w:t>
+      </w:r>
+      <w:r>
+        <w:t xml:space="preserve"> </w:t>
+      </w:r>
+      <w:r>
+        <w:rPr>
+          <w:rStyle w:val="VerbatimChar"/>
+        </w:rPr>
+        <w:t xml:space="preserve">common</w:t>
+      </w:r>
+      <w:r>
+        <w:t xml:space="preserve"> </w:t>
+      </w:r>
+      <w:r>
+        <w:t xml:space="preserve">list</w:t>
+      </w:r>
+      <w:r>
+        <w:t xml:space="preserve"> </w:t>
+      </w:r>
+      <w:r>
+        <w:t xml:space="preserve">remains as previously unified (8.0.30 commands work for 8.0.95), and the</w:t>
+      </w:r>
+      <w:r>
+        <w:t xml:space="preserve"> </w:t>
+      </w:r>
+      <w:r>
+        <w:t xml:space="preserve">version-specific lists are empty. The OS version dropdown remains</w:t>
+      </w:r>
+      <w:r>
+        <w:t xml:space="preserve"> </w:t>
+      </w:r>
+      <w:r>
+        <w:t xml:space="preserve">commented out in the XAML, so the app defaults to the common set.</w:t>
+      </w:r>
+    </w:p>
+    <w:p>
+      <w:pPr>
+        <w:pStyle w:val="BodyText"/>
+      </w:pPr>
+      <w:r>
+        <w:rPr>
+          <w:iCs/>
+          <w:i/>
+        </w:rPr>
+        <w:t xml:space="preserve">Files modified</w:t>
+      </w:r>
+      <w:r>
+        <w:t xml:space="preserve">: Templates/ShowCommands.json</w:t>
+      </w:r>
+      <w:r>
+        <w:br/>
+      </w:r>
+      <w:r>
+        <w:rPr>
+          <w:iCs/>
+          <w:i/>
+        </w:rPr>
+        <w:t xml:space="preserve">Change details</w:t>
+      </w:r>
+      <w:r>
+        <w:t xml:space="preserve">: - Deleted leftover comment lines (originally starting</w:t>
+      </w:r>
+      <w:r>
+        <w:t xml:space="preserve"> </w:t>
+      </w:r>
+      <w:r>
+        <w:t xml:space="preserve">with</w:t>
+      </w:r>
+      <w:r>
+        <w:t xml:space="preserve"> </w:t>
+      </w:r>
+      <w:r>
+        <w:rPr>
+          <w:rStyle w:val="VerbatimChar"/>
+        </w:rPr>
+        <w:t xml:space="preserve">//</w:t>
+      </w:r>
+      <w:r>
+        <w:t xml:space="preserve">) to ensure strict JSON compliance. - Verified the OS version</w:t>
+      </w:r>
+      <w:r>
+        <w:t xml:space="preserve"> </w:t>
+      </w:r>
+      <w:r>
+        <w:t xml:space="preserve">dropdown is still commented out in MainWindow.xaml and that the code</w:t>
+      </w:r>
+      <w:r>
+        <w:t xml:space="preserve"> </w:t>
+      </w:r>
+      <w:r>
+        <w:t xml:space="preserve">behind gracefully falls back to</w:t>
+      </w:r>
+      <w:r>
+        <w:t xml:space="preserve"> </w:t>
+      </w:r>
+      <w:r>
+        <w:rPr>
+          <w:rStyle w:val="VerbatimChar"/>
+        </w:rPr>
+        <w:t xml:space="preserve">v8.0.30</w:t>
+      </w:r>
+      <w:r>
+        <w:t xml:space="preserve"> </w:t>
+      </w:r>
+      <w:r>
+        <w:t xml:space="preserve">when no dropdown is present.</w:t>
+      </w:r>
+    </w:p>
+    <w:p>
+      <w:pPr>
+        <w:pStyle w:val="BodyText"/>
+      </w:pPr>
+      <w:r>
+        <w:t xml:space="preserve">[2025-09-04 11:28:13 America/New_York] Fixed Brocade disabled port parsing: Discovered that administratively disabled ports (Disabled, Admin-Down, None) from Brocade devices were being filtered out and never written to the database, because the existing regex only matched</w:t>
+      </w:r>
+      <w:r>
+        <w:t xml:space="preserve"> </w:t>
+      </w:r>
+      <w:r>
+        <w:rPr>
+          <w:rStyle w:val="VerbatimChar"/>
+        </w:rPr>
+        <w:t xml:space="preserve">Up|Down</w:t>
+      </w:r>
+      <w:r>
+        <w:t xml:space="preserve">. Updated the</w:t>
+      </w:r>
+      <w:r>
+        <w:t xml:space="preserve"> </w:t>
+      </w:r>
+      <w:r>
+        <w:rPr>
+          <w:rStyle w:val="VerbatimChar"/>
+        </w:rPr>
+        <w:t xml:space="preserve">Get-InterfacesBrief</w:t>
+      </w:r>
+      <w:r>
+        <w:t xml:space="preserve"> </w:t>
+      </w:r>
+      <w:r>
+        <w:t xml:space="preserve">helper in</w:t>
+      </w:r>
+      <w:r>
+        <w:t xml:space="preserve"> </w:t>
+      </w:r>
+      <w:r>
+        <w:rPr>
+          <w:bCs/>
+          <w:b/>
+        </w:rPr>
+        <w:t xml:space="preserve">Modules/BrocadeModule.psm1</w:t>
+      </w:r>
+      <w:r>
+        <w:t xml:space="preserve"> </w:t>
+      </w:r>
+      <w:r>
+        <w:t xml:space="preserve">to accept</w:t>
+      </w:r>
+      <w:r>
+        <w:t xml:space="preserve"> </w:t>
+      </w:r>
+      <w:r>
+        <w:rPr>
+          <w:rStyle w:val="VerbatimChar"/>
+        </w:rPr>
+        <w:t xml:space="preserve">Disable</w:t>
+      </w:r>
+      <w:r>
+        <w:t xml:space="preserve">,</w:t>
+      </w:r>
+      <w:r>
+        <w:t xml:space="preserve"> </w:t>
+      </w:r>
+      <w:r>
+        <w:rPr>
+          <w:rStyle w:val="VerbatimChar"/>
+        </w:rPr>
+        <w:t xml:space="preserve">Disabled</w:t>
+      </w:r>
+      <w:r>
+        <w:t xml:space="preserve">,</w:t>
+      </w:r>
+      <w:r>
+        <w:t xml:space="preserve"> </w:t>
+      </w:r>
+      <w:r>
+        <w:rPr>
+          <w:rStyle w:val="VerbatimChar"/>
+        </w:rPr>
+        <w:t xml:space="preserve">Admin-Down</w:t>
+      </w:r>
+      <w:r>
+        <w:t xml:space="preserve">, and</w:t>
+      </w:r>
+      <w:r>
+        <w:t xml:space="preserve"> </w:t>
+      </w:r>
+      <w:r>
+        <w:rPr>
+          <w:rStyle w:val="VerbatimChar"/>
+        </w:rPr>
+        <w:t xml:space="preserve">None</w:t>
+      </w:r>
+      <w:r>
+        <w:t xml:space="preserve"> </w:t>
+      </w:r>
+      <w:r>
+        <w:t xml:space="preserve">link states and to normalize them to</w:t>
+      </w:r>
+      <w:r>
+        <w:t xml:space="preserve"> </w:t>
+      </w:r>
+      <w:r>
+        <w:rPr>
+          <w:rStyle w:val="VerbatimChar"/>
+        </w:rPr>
+        <w:t xml:space="preserve">Status = Down</w:t>
+      </w:r>
+      <w:r>
+        <w:t xml:space="preserve"> </w:t>
+      </w:r>
+      <w:r>
+        <w:t xml:space="preserve">while keeping the original link token in a new</w:t>
+      </w:r>
+      <w:r>
+        <w:t xml:space="preserve"> </w:t>
+      </w:r>
+      <w:r>
+        <w:rPr>
+          <w:rStyle w:val="VerbatimChar"/>
+        </w:rPr>
+        <w:t xml:space="preserve">Link</w:t>
+      </w:r>
+      <w:r>
+        <w:t xml:space="preserve"> </w:t>
+      </w:r>
+      <w:r>
+        <w:t xml:space="preserve">property. This ensures disabled ports are parsed and inserted into the DB alongside Up/Down ports. No downstream logic changes were required, as the summary counts already treat any non-Up status as Down.</w:t>
+      </w:r>
+    </w:p>
+    <w:p>
+      <w:pPr>
+        <w:pStyle w:val="BodyText"/>
+      </w:pPr>
+      <w:r>
+        <w:rPr>
+          <w:iCs/>
+          <w:i/>
+        </w:rPr>
+        <w:t xml:space="preserve">Files modified</w:t>
+      </w:r>
+      <w:r>
+        <w:t xml:space="preserve">: Modules/BrocadeModule.psm1</w:t>
+      </w:r>
+      <w:r>
+        <w:br/>
+      </w:r>
+      <w:r>
+        <w:rPr>
+          <w:iCs/>
+          <w:i/>
+        </w:rPr>
+        <w:t xml:space="preserve">Change details</w:t>
+      </w:r>
+      <w:r>
+        <w:t xml:space="preserve">:</w:t>
+      </w:r>
+      <w:r>
+        <w:br/>
+      </w:r>
+      <w:r>
+        <w:t xml:space="preserve">- Expanded the match pattern in</w:t>
+      </w:r>
+      <w:r>
+        <w:t xml:space="preserve"> </w:t>
+      </w:r>
+      <w:r>
+        <w:rPr>
+          <w:rStyle w:val="VerbatimChar"/>
+        </w:rPr>
+        <w:t xml:space="preserve">Get-InterfacesBrief</w:t>
+      </w:r>
+      <w:r>
+        <w:t xml:space="preserve"> </w:t>
+      </w:r>
+      <w:r>
+        <w:t xml:space="preserve">to allow</w:t>
+      </w:r>
+      <w:r>
+        <w:t xml:space="preserve"> </w:t>
+      </w:r>
+      <w:r>
+        <w:rPr>
+          <w:rStyle w:val="VerbatimChar"/>
+        </w:rPr>
+        <w:t xml:space="preserve">Up|Down|Disable(?:d)?|Admin-?Down|None</w:t>
+      </w:r>
+      <w:r>
+        <w:t xml:space="preserve"> </w:t>
+      </w:r>
+      <w:r>
+        <w:t xml:space="preserve">for the link state and captured the original token.</w:t>
+      </w:r>
+      <w:r>
+        <w:br/>
+      </w:r>
+      <w:r>
+        <w:t xml:space="preserve">- Added normalization:</w:t>
+      </w:r>
+      <w:r>
+        <w:t xml:space="preserve"> </w:t>
+      </w:r>
+      <w:r>
+        <w:rPr>
+          <w:rStyle w:val="VerbatimChar"/>
+        </w:rPr>
+        <w:t xml:space="preserve">Status</w:t>
+      </w:r>
+      <w:r>
+        <w:t xml:space="preserve"> </w:t>
+      </w:r>
+      <w:r>
+        <w:t xml:space="preserve">is set to</w:t>
+      </w:r>
+      <w:r>
+        <w:t xml:space="preserve"> </w:t>
+      </w:r>
+      <w:r>
+        <w:t xml:space="preserve">‘</w:t>
+      </w:r>
+      <w:r>
+        <w:t xml:space="preserve">Up</w:t>
+      </w:r>
+      <w:r>
+        <w:t xml:space="preserve">’</w:t>
+      </w:r>
+      <w:r>
+        <w:t xml:space="preserve"> </w:t>
+      </w:r>
+      <w:r>
+        <w:t xml:space="preserve">only when the link token is</w:t>
+      </w:r>
+      <w:r>
+        <w:t xml:space="preserve"> </w:t>
+      </w:r>
+      <w:r>
+        <w:t xml:space="preserve">‘</w:t>
+      </w:r>
+      <w:r>
+        <w:t xml:space="preserve">Up</w:t>
+      </w:r>
+      <w:r>
+        <w:t xml:space="preserve">’</w:t>
+      </w:r>
+      <w:r>
+        <w:t xml:space="preserve">; any other link token results in</w:t>
+      </w:r>
+      <w:r>
+        <w:t xml:space="preserve"> </w:t>
+      </w:r>
+      <w:r>
+        <w:rPr>
+          <w:rStyle w:val="VerbatimChar"/>
+        </w:rPr>
+        <w:t xml:space="preserve">Status = 'Down'</w:t>
+      </w:r>
+      <w:r>
+        <w:t xml:space="preserve">.</w:t>
+      </w:r>
+      <w:r>
+        <w:br/>
+      </w:r>
+      <w:r>
+        <w:t xml:space="preserve">- Introduced a new</w:t>
+      </w:r>
+      <w:r>
+        <w:t xml:space="preserve"> </w:t>
+      </w:r>
+      <w:r>
+        <w:rPr>
+          <w:rStyle w:val="VerbatimChar"/>
+        </w:rPr>
+        <w:t xml:space="preserve">Link</w:t>
+      </w:r>
+      <w:r>
+        <w:t xml:space="preserve"> </w:t>
+      </w:r>
+      <w:r>
+        <w:t xml:space="preserve">property on each interface object to preserve the original link text.</w:t>
+      </w:r>
+      <w:r>
+        <w:br/>
+      </w:r>
+      <w:r>
+        <w:t xml:space="preserve">- Added typed-list initialization for the results and retained existing typed list use for performance.</w:t>
       </w:r>
     </w:p>
     <w:sectPr/>

</xml_diff>

<commit_message>
Corrected array for compare
</commit_message>
<xml_diff>
--- a/AIworkLog.docx
+++ b/AIworkLog.docx
@@ -2077,6 +2077,14 @@
       <ns0:pPr>
         <ns0:pStyle ns0:val="FirstParagraph"/>
       </ns0:pPr>
+    </ns0:p>
+    <ns0:p>
+      <ns0:pPr>
+        <ns0:pStyle ns0:val="FirstParagraph"/>
+      </ns0:pPr>
+      <ns0:r>
+        <ns0:t xml:space="preserve">[2025-09-05 17:38:59 America/New_York] Bugfix: Fixed compare view host/port list bug caused by nested arrays returned from typed list functions. Files modified: Modules/DeviceDataModule.psm1. Change details: - Removed leading comma from return statements in Get-InterfaceHostnames and Get-InterfaceList to return flat arrays. This prevents hostnames and ports from being wrapped inside an extra array, which previously caused multiple switch names to be concatenated and lookup failures in CompareView.</ns0:t>
+      </ns0:r>
     </ns0:p>
     <ns0:sectPr/>
   </ns0:body>

</xml_diff>